<commit_message>
Update Requirement Document FontysDrone.docx
</commit_message>
<xml_diff>
--- a/Requirement Document FontysDrone.docx
+++ b/Requirement Document FontysDrone.docx
@@ -195,8 +195,16 @@
         <w:rPr>
           <w:lang w:val="en-US"/>
         </w:rPr>
-        <w:t>Tom Willenborg</w:t>
-      </w:r>
+        <w:t xml:space="preserve">Tom </w:t>
+      </w:r>
+      <w:proofErr w:type="spellStart"/>
+      <w:r>
+        <w:rPr>
+          <w:lang w:val="en-US"/>
+        </w:rPr>
+        <w:t>Willenborg</w:t>
+      </w:r>
+      <w:proofErr w:type="spellEnd"/>
     </w:p>
     <w:p>
       <w:pPr>
@@ -230,8 +238,16 @@
         <w:rPr>
           <w:lang w:val="en-US"/>
         </w:rPr>
-        <w:t>Thomas van Hek</w:t>
-      </w:r>
+        <w:t xml:space="preserve">Thomas van </w:t>
+      </w:r>
+      <w:proofErr w:type="spellStart"/>
+      <w:r>
+        <w:rPr>
+          <w:lang w:val="en-US"/>
+        </w:rPr>
+        <w:t>Hek</w:t>
+      </w:r>
+      <w:proofErr w:type="spellEnd"/>
     </w:p>
     <w:p>
       <w:pPr>
@@ -388,11 +404,19 @@
         </w:rPr>
         <w:t xml:space="preserve">This SRS document described the requirements for the development of a </w:t>
       </w:r>
-      <w:r>
-        <w:rPr>
-          <w:lang w:val="en-US"/>
-        </w:rPr>
-        <w:t xml:space="preserve">minidrone </w:t>
+      <w:proofErr w:type="spellStart"/>
+      <w:r>
+        <w:rPr>
+          <w:lang w:val="en-US"/>
+        </w:rPr>
+        <w:t>minidrone</w:t>
+      </w:r>
+      <w:proofErr w:type="spellEnd"/>
+      <w:r>
+        <w:rPr>
+          <w:lang w:val="en-US"/>
+        </w:rPr>
+        <w:t xml:space="preserve"> </w:t>
       </w:r>
       <w:r>
         <w:rPr>
@@ -507,11 +531,19 @@
         </w:rPr>
         <w:t xml:space="preserve">The </w:t>
       </w:r>
-      <w:r>
-        <w:rPr>
-          <w:lang w:val="en-US"/>
-        </w:rPr>
-        <w:t xml:space="preserve">minidrone </w:t>
+      <w:proofErr w:type="spellStart"/>
+      <w:r>
+        <w:rPr>
+          <w:lang w:val="en-US"/>
+        </w:rPr>
+        <w:t>minidrone</w:t>
+      </w:r>
+      <w:proofErr w:type="spellEnd"/>
+      <w:r>
+        <w:rPr>
+          <w:lang w:val="en-US"/>
+        </w:rPr>
+        <w:t xml:space="preserve"> </w:t>
       </w:r>
       <w:r>
         <w:rPr>
@@ -570,11 +602,19 @@
         </w:rPr>
         <w:t xml:space="preserve">The </w:t>
       </w:r>
-      <w:r>
-        <w:rPr>
-          <w:lang w:val="en-US"/>
-        </w:rPr>
-        <w:t>minidrone must</w:t>
+      <w:proofErr w:type="spellStart"/>
+      <w:r>
+        <w:rPr>
+          <w:lang w:val="en-US"/>
+        </w:rPr>
+        <w:t>minidrone</w:t>
+      </w:r>
+      <w:proofErr w:type="spellEnd"/>
+      <w:r>
+        <w:rPr>
+          <w:lang w:val="en-US"/>
+        </w:rPr>
+        <w:t xml:space="preserve"> must</w:t>
       </w:r>
       <w:r>
         <w:rPr>
@@ -588,11 +628,19 @@
         </w:rPr>
         <w:t xml:space="preserve">This will enable the </w:t>
       </w:r>
-      <w:r>
-        <w:rPr>
-          <w:lang w:val="en-US"/>
-        </w:rPr>
-        <w:t>minidrone to</w:t>
+      <w:proofErr w:type="spellStart"/>
+      <w:r>
+        <w:rPr>
+          <w:lang w:val="en-US"/>
+        </w:rPr>
+        <w:t>minidrone</w:t>
+      </w:r>
+      <w:proofErr w:type="spellEnd"/>
+      <w:r>
+        <w:rPr>
+          <w:lang w:val="en-US"/>
+        </w:rPr>
+        <w:t xml:space="preserve"> to</w:t>
       </w:r>
       <w:r>
         <w:rPr>
@@ -703,7 +751,21 @@
         <w:rPr>
           <w:lang w:val="en-US"/>
         </w:rPr>
-        <w:t xml:space="preserve">The minidrone should have a 6 DOF movement capability during </w:t>
+        <w:t xml:space="preserve">The </w:t>
+      </w:r>
+      <w:proofErr w:type="spellStart"/>
+      <w:r>
+        <w:rPr>
+          <w:lang w:val="en-US"/>
+        </w:rPr>
+        <w:t>minidrone</w:t>
+      </w:r>
+      <w:proofErr w:type="spellEnd"/>
+      <w:r>
+        <w:rPr>
+          <w:lang w:val="en-US"/>
+        </w:rPr>
+        <w:t xml:space="preserve"> should have a 6 DOF movement capability during </w:t>
       </w:r>
       <w:r>
         <w:rPr>
@@ -762,11 +824,19 @@
         </w:rPr>
         <w:t xml:space="preserve">The range of the </w:t>
       </w:r>
-      <w:r>
-        <w:rPr>
-          <w:lang w:val="en-US"/>
-        </w:rPr>
-        <w:t xml:space="preserve">minidrone </w:t>
+      <w:proofErr w:type="spellStart"/>
+      <w:r>
+        <w:rPr>
+          <w:lang w:val="en-US"/>
+        </w:rPr>
+        <w:t>minidrone</w:t>
+      </w:r>
+      <w:proofErr w:type="spellEnd"/>
+      <w:r>
+        <w:rPr>
+          <w:lang w:val="en-US"/>
+        </w:rPr>
+        <w:t xml:space="preserve"> </w:t>
       </w:r>
       <w:r>
         <w:rPr>
@@ -804,11 +874,19 @@
         </w:rPr>
         <w:t xml:space="preserve"> This will extend the usability of the </w:t>
       </w:r>
-      <w:r>
-        <w:rPr>
-          <w:lang w:val="en-US"/>
-        </w:rPr>
-        <w:t>minidrone by</w:t>
+      <w:proofErr w:type="spellStart"/>
+      <w:r>
+        <w:rPr>
+          <w:lang w:val="en-US"/>
+        </w:rPr>
+        <w:t>minidrone</w:t>
+      </w:r>
+      <w:proofErr w:type="spellEnd"/>
+      <w:r>
+        <w:rPr>
+          <w:lang w:val="en-US"/>
+        </w:rPr>
+        <w:t xml:space="preserve"> by</w:t>
       </w:r>
       <w:r>
         <w:rPr>
@@ -937,7 +1015,21 @@
         <w:rPr>
           <w:lang w:val="en-US"/>
         </w:rPr>
-        <w:t>The minidrone should be able to receive commands and send information to a ground base that controls its operation</w:t>
+        <w:t xml:space="preserve">The </w:t>
+      </w:r>
+      <w:proofErr w:type="spellStart"/>
+      <w:r>
+        <w:rPr>
+          <w:lang w:val="en-US"/>
+        </w:rPr>
+        <w:t>minidrone</w:t>
+      </w:r>
+      <w:proofErr w:type="spellEnd"/>
+      <w:r>
+        <w:rPr>
+          <w:lang w:val="en-US"/>
+        </w:rPr>
+        <w:t xml:space="preserve"> should be able to receive commands and send information to a ground base that controls its operation</w:t>
       </w:r>
     </w:p>
     <w:p>
@@ -1155,13 +1247,41 @@
         <w:rPr>
           <w:lang w:val="en-US"/>
         </w:rPr>
-        <w:t>and housing for the other components making up the minidrone.</w:t>
-      </w:r>
-      <w:r>
-        <w:rPr>
-          <w:lang w:val="en-US"/>
-        </w:rPr>
-        <w:t xml:space="preserve"> It also contains connection point to attach the payload to the minidrone.</w:t>
+        <w:t xml:space="preserve">and housing for the other components making up the </w:t>
+      </w:r>
+      <w:proofErr w:type="spellStart"/>
+      <w:r>
+        <w:rPr>
+          <w:lang w:val="en-US"/>
+        </w:rPr>
+        <w:t>minidrone</w:t>
+      </w:r>
+      <w:proofErr w:type="spellEnd"/>
+      <w:r>
+        <w:rPr>
+          <w:lang w:val="en-US"/>
+        </w:rPr>
+        <w:t>.</w:t>
+      </w:r>
+      <w:r>
+        <w:rPr>
+          <w:lang w:val="en-US"/>
+        </w:rPr>
+        <w:t xml:space="preserve"> It also contains connection point to attach the payload to the </w:t>
+      </w:r>
+      <w:proofErr w:type="spellStart"/>
+      <w:r>
+        <w:rPr>
+          <w:lang w:val="en-US"/>
+        </w:rPr>
+        <w:t>minidrone</w:t>
+      </w:r>
+      <w:proofErr w:type="spellEnd"/>
+      <w:r>
+        <w:rPr>
+          <w:lang w:val="en-US"/>
+        </w:rPr>
+        <w:t>.</w:t>
       </w:r>
     </w:p>
     <w:p>
@@ -1457,11 +1577,19 @@
         </w:rPr>
         <w:t xml:space="preserve">The </w:t>
       </w:r>
-      <w:r>
-        <w:rPr>
-          <w:lang w:val="en-US"/>
-        </w:rPr>
-        <w:t xml:space="preserve">minidrone </w:t>
+      <w:proofErr w:type="spellStart"/>
+      <w:r>
+        <w:rPr>
+          <w:lang w:val="en-US"/>
+        </w:rPr>
+        <w:t>minidrone</w:t>
+      </w:r>
+      <w:proofErr w:type="spellEnd"/>
+      <w:r>
+        <w:rPr>
+          <w:lang w:val="en-US"/>
+        </w:rPr>
+        <w:t xml:space="preserve"> </w:t>
       </w:r>
       <w:r>
         <w:rPr>
@@ -1508,11 +1636,19 @@
         </w:rPr>
         <w:t xml:space="preserve">The </w:t>
       </w:r>
-      <w:r>
-        <w:rPr>
-          <w:lang w:val="en-US"/>
-        </w:rPr>
-        <w:t xml:space="preserve">minidrone </w:t>
+      <w:proofErr w:type="spellStart"/>
+      <w:r>
+        <w:rPr>
+          <w:lang w:val="en-US"/>
+        </w:rPr>
+        <w:t>minidrone</w:t>
+      </w:r>
+      <w:proofErr w:type="spellEnd"/>
+      <w:r>
+        <w:rPr>
+          <w:lang w:val="en-US"/>
+        </w:rPr>
+        <w:t xml:space="preserve"> </w:t>
       </w:r>
       <w:r>
         <w:rPr>
@@ -1530,7 +1666,19 @@
         <w:rPr>
           <w:lang w:val="en-US"/>
         </w:rPr>
-        <w:t xml:space="preserve"> network communicatio.</w:t>
+        <w:t xml:space="preserve"> network communicatio</w:t>
+      </w:r>
+      <w:r>
+        <w:rPr>
+          <w:lang w:val="en-US"/>
+        </w:rPr>
+        <w:t>n</w:t>
+      </w:r>
+      <w:r>
+        <w:rPr>
+          <w:lang w:val="en-US"/>
+        </w:rPr>
+        <w:t>.</w:t>
       </w:r>
     </w:p>
     <w:p>

</xml_diff>